<commit_message>
update docs, publish pdf form
</commit_message>
<xml_diff>
--- a/Computer-Tech-NWF/computech18/my-presentations/common-handouts/common-link-list-handout-ctech18.docx
+++ b/Computer-Tech-NWF/computech18/my-presentations/common-handouts/common-link-list-handout-ctech18.docx
@@ -141,63 +141,76 @@
           <w:b/>
           <w:sz w:val="23"/>
           <w:szCs w:val="23"/>
-          <w:highlight w:val="yellow"/>
-        </w:rPr>
-        <w:t>Intro to Linux</w:t>
-      </w:r>
-      <w:r>
-        <w:rPr>
-          <w:sz w:val="23"/>
-          <w:szCs w:val="23"/>
-          <w:highlight w:val="yellow"/>
-        </w:rPr>
-        <w:t xml:space="preserve">; 1000, </w:t>
-      </w:r>
-      <w:r>
-        <w:rPr>
-          <w:b/>
-          <w:sz w:val="23"/>
-          <w:szCs w:val="23"/>
-          <w:highlight w:val="yellow"/>
-        </w:rPr>
-        <w:t>Getting</w:t>
-      </w:r>
-      <w:r>
-        <w:rPr>
-          <w:sz w:val="23"/>
-          <w:szCs w:val="23"/>
-          <w:highlight w:val="yellow"/>
-        </w:rPr>
-        <w:t xml:space="preserve"> </w:t>
-      </w:r>
-      <w:r>
-        <w:rPr>
-          <w:b/>
-          <w:sz w:val="23"/>
-          <w:szCs w:val="23"/>
-          <w:highlight w:val="yellow"/>
+        </w:rPr>
+        <w:t>FOSSS</w:t>
+      </w:r>
+      <w:r>
+        <w:rPr>
+          <w:sz w:val="23"/>
+          <w:szCs w:val="23"/>
+        </w:rPr>
+        <w:t xml:space="preserve">; </w:t>
+      </w:r>
+      <w:r>
+        <w:rPr>
+          <w:sz w:val="23"/>
+          <w:szCs w:val="23"/>
+        </w:rPr>
+        <w:t xml:space="preserve">1000, </w:t>
+      </w:r>
+      <w:r>
+        <w:rPr>
+          <w:b/>
+          <w:sz w:val="23"/>
+          <w:szCs w:val="23"/>
+        </w:rPr>
+        <w:t>Linux Tool Box</w:t>
+      </w:r>
+      <w:r>
+        <w:rPr>
+          <w:sz w:val="23"/>
+          <w:szCs w:val="23"/>
+        </w:rPr>
+        <w:t xml:space="preserve">; 1100, </w:t>
+      </w:r>
+      <w:r>
+        <w:rPr>
+          <w:b/>
+          <w:sz w:val="23"/>
+          <w:szCs w:val="23"/>
+        </w:rPr>
+        <w:t>FOSS Resume</w:t>
+      </w:r>
+      <w:r>
+        <w:rPr>
+          <w:sz w:val="23"/>
+          <w:szCs w:val="23"/>
+        </w:rPr>
+        <w:t xml:space="preserve">; </w:t>
+      </w:r>
+      <w:r>
+        <w:rPr>
+          <w:sz w:val="23"/>
+          <w:szCs w:val="23"/>
+        </w:rPr>
+        <w:t xml:space="preserve">After lunch, </w:t>
+      </w:r>
+      <w:r>
+        <w:rPr>
+          <w:b/>
+          <w:sz w:val="23"/>
+          <w:szCs w:val="23"/>
         </w:rPr>
         <w:t>Linux</w:t>
       </w:r>
       <w:r>
         <w:rPr>
-          <w:sz w:val="23"/>
-          <w:szCs w:val="23"/>
-          <w:highlight w:val="yellow"/>
-        </w:rPr>
-        <w:t xml:space="preserve">; 1100, </w:t>
-      </w:r>
-      <w:r>
-        <w:rPr>
-          <w:b/>
-          <w:sz w:val="23"/>
-          <w:szCs w:val="23"/>
-          <w:highlight w:val="yellow"/>
-        </w:rPr>
-        <w:t>Using Linux</w:t>
-      </w:r>
-      <w:bookmarkStart w:id="0" w:name="_GoBack"/>
-      <w:bookmarkEnd w:id="0"/>
+          <w:b/>
+          <w:sz w:val="23"/>
+          <w:szCs w:val="23"/>
+        </w:rPr>
+        <w:t xml:space="preserve"> Q&amp;A</w:t>
+      </w:r>
     </w:p>
     <w:p>
       <w:pPr>
@@ -352,23 +365,7 @@
           <w:szCs w:val="23"/>
         </w:rPr>
         <w:tab/>
-        <w:t xml:space="preserve">[Tom's </w:t>
-      </w:r>
-      <w:proofErr w:type="spellStart"/>
-      <w:r>
-        <w:rPr>
-          <w:sz w:val="23"/>
-          <w:szCs w:val="23"/>
-        </w:rPr>
-        <w:t>Github</w:t>
-      </w:r>
-      <w:proofErr w:type="spellEnd"/>
-      <w:r>
-        <w:rPr>
-          <w:sz w:val="23"/>
-          <w:szCs w:val="23"/>
-        </w:rPr>
-        <w:t xml:space="preserve"> Repository]</w:t>
+        <w:t>[Tom's Github Repository]</w:t>
       </w:r>
     </w:p>
     <w:p>
@@ -441,6 +438,1945 @@
           <w:szCs w:val="23"/>
         </w:rPr>
       </w:pPr>
+    </w:p>
+    <w:p>
+      <w:pPr>
+        <w:tabs>
+          <w:tab w:val="left" w:pos="360"/>
+          <w:tab w:val="left" w:pos="6120"/>
+        </w:tabs>
+        <w:spacing w:after="0"/>
+        <w:rPr>
+          <w:sz w:val="23"/>
+          <w:szCs w:val="23"/>
+        </w:rPr>
+      </w:pPr>
+    </w:p>
+    <w:p>
+      <w:pPr>
+        <w:spacing w:after="0"/>
+        <w:rPr>
+          <w:sz w:val="23"/>
+          <w:szCs w:val="23"/>
+          <w:u w:val="single"/>
+        </w:rPr>
+      </w:pPr>
+      <w:r>
+        <w:rPr>
+          <w:b/>
+          <w:sz w:val="23"/>
+          <w:szCs w:val="23"/>
+          <w:u w:val="single"/>
+        </w:rPr>
+        <w:t>Tom Browder</w:t>
+      </w:r>
+      <w:r>
+        <w:rPr>
+          <w:sz w:val="23"/>
+          <w:szCs w:val="23"/>
+          <w:u w:val="single"/>
+        </w:rPr>
+        <w:t xml:space="preserve"> &lt;</w:t>
+      </w:r>
+      <w:r>
+        <w:rPr>
+          <w:sz w:val="23"/>
+          <w:szCs w:val="23"/>
+          <w:u w:val="single"/>
+        </w:rPr>
+        <w:t>tom.browder@gmail.com</w:t>
+      </w:r>
+      <w:r>
+        <w:rPr>
+          <w:sz w:val="23"/>
+          <w:szCs w:val="23"/>
+          <w:u w:val="single"/>
+        </w:rPr>
+        <w:t>&gt;, Computer Tech 201</w:t>
+      </w:r>
+      <w:r>
+        <w:rPr>
+          <w:sz w:val="23"/>
+          <w:szCs w:val="23"/>
+          <w:u w:val="single"/>
+        </w:rPr>
+        <w:t>8</w:t>
+      </w:r>
+      <w:r>
+        <w:rPr>
+          <w:sz w:val="23"/>
+          <w:szCs w:val="23"/>
+          <w:u w:val="single"/>
+        </w:rPr>
+        <w:t>, 201</w:t>
+      </w:r>
+      <w:r>
+        <w:rPr>
+          <w:sz w:val="23"/>
+          <w:szCs w:val="23"/>
+          <w:u w:val="single"/>
+        </w:rPr>
+        <w:t>8</w:t>
+      </w:r>
+      <w:r>
+        <w:rPr>
+          <w:sz w:val="23"/>
+          <w:szCs w:val="23"/>
+          <w:u w:val="single"/>
+        </w:rPr>
+        <w:t>-01-</w:t>
+      </w:r>
+      <w:r>
+        <w:rPr>
+          <w:sz w:val="23"/>
+          <w:szCs w:val="23"/>
+          <w:u w:val="single"/>
+        </w:rPr>
+        <w:t>27</w:t>
+      </w:r>
+      <w:r>
+        <w:rPr>
+          <w:sz w:val="23"/>
+          <w:szCs w:val="23"/>
+          <w:u w:val="single"/>
+        </w:rPr>
+        <w:t>, NWFSC</w:t>
+      </w:r>
+    </w:p>
+    <w:p>
+      <w:pPr>
+        <w:tabs>
+          <w:tab w:val="left" w:pos="360"/>
+          <w:tab w:val="left" w:pos="6120"/>
+        </w:tabs>
+        <w:spacing w:after="0"/>
+        <w:rPr>
+          <w:sz w:val="23"/>
+          <w:szCs w:val="23"/>
+        </w:rPr>
+      </w:pPr>
+      <w:r>
+        <w:rPr>
+          <w:b/>
+          <w:sz w:val="23"/>
+          <w:szCs w:val="23"/>
+        </w:rPr>
+        <w:tab/>
+        <w:t>Sessions</w:t>
+      </w:r>
+      <w:r>
+        <w:rPr>
+          <w:sz w:val="23"/>
+          <w:szCs w:val="23"/>
+        </w:rPr>
+        <w:t xml:space="preserve">: 0900, </w:t>
+      </w:r>
+      <w:r>
+        <w:rPr>
+          <w:b/>
+          <w:sz w:val="23"/>
+          <w:szCs w:val="23"/>
+        </w:rPr>
+        <w:t>FOSSS</w:t>
+      </w:r>
+      <w:r>
+        <w:rPr>
+          <w:sz w:val="23"/>
+          <w:szCs w:val="23"/>
+        </w:rPr>
+        <w:t xml:space="preserve">; </w:t>
+      </w:r>
+      <w:r>
+        <w:rPr>
+          <w:sz w:val="23"/>
+          <w:szCs w:val="23"/>
+        </w:rPr>
+        <w:t xml:space="preserve">1000, </w:t>
+      </w:r>
+      <w:r>
+        <w:rPr>
+          <w:b/>
+          <w:sz w:val="23"/>
+          <w:szCs w:val="23"/>
+        </w:rPr>
+        <w:t>Linux Tool Box</w:t>
+      </w:r>
+      <w:r>
+        <w:rPr>
+          <w:sz w:val="23"/>
+          <w:szCs w:val="23"/>
+        </w:rPr>
+        <w:t xml:space="preserve">; 1100, </w:t>
+      </w:r>
+      <w:r>
+        <w:rPr>
+          <w:b/>
+          <w:sz w:val="23"/>
+          <w:szCs w:val="23"/>
+        </w:rPr>
+        <w:t>FOSS Resume</w:t>
+      </w:r>
+      <w:r>
+        <w:rPr>
+          <w:sz w:val="23"/>
+          <w:szCs w:val="23"/>
+        </w:rPr>
+        <w:t xml:space="preserve">; After lunch, </w:t>
+      </w:r>
+      <w:r>
+        <w:rPr>
+          <w:b/>
+          <w:sz w:val="23"/>
+          <w:szCs w:val="23"/>
+        </w:rPr>
+        <w:t>Linux Q&amp;A</w:t>
+      </w:r>
+    </w:p>
+    <w:p>
+      <w:pPr>
+        <w:tabs>
+          <w:tab w:val="left" w:pos="360"/>
+          <w:tab w:val="left" w:pos="6120"/>
+        </w:tabs>
+        <w:spacing w:after="0"/>
+        <w:rPr>
+          <w:sz w:val="23"/>
+          <w:szCs w:val="23"/>
+        </w:rPr>
+      </w:pPr>
+      <w:r>
+        <w:rPr>
+          <w:sz w:val="23"/>
+          <w:szCs w:val="23"/>
+        </w:rPr>
+        <w:tab/>
+        <w:t>&lt;</w:t>
+      </w:r>
+      <w:hyperlink r:id="rId8" w:history="1">
+        <w:r>
+          <w:rPr>
+            <w:rStyle w:val="Hyperlink"/>
+            <w:sz w:val="23"/>
+            <w:szCs w:val="23"/>
+          </w:rPr>
+          <w:t>https://computertechnwf.org/2018/sessions/</w:t>
+        </w:r>
+      </w:hyperlink>
+      <w:r>
+        <w:rPr>
+          <w:sz w:val="23"/>
+          <w:szCs w:val="23"/>
+        </w:rPr>
+        <w:t>&gt;</w:t>
+      </w:r>
+      <w:r>
+        <w:rPr>
+          <w:sz w:val="23"/>
+          <w:szCs w:val="23"/>
+        </w:rPr>
+        <w:tab/>
+        <w:t>[slides, handouts, resources]</w:t>
+      </w:r>
+    </w:p>
+    <w:p>
+      <w:pPr>
+        <w:tabs>
+          <w:tab w:val="left" w:pos="360"/>
+          <w:tab w:val="left" w:pos="6120"/>
+        </w:tabs>
+        <w:spacing w:after="0"/>
+        <w:rPr>
+          <w:sz w:val="23"/>
+          <w:szCs w:val="23"/>
+        </w:rPr>
+      </w:pPr>
+      <w:r>
+        <w:rPr>
+          <w:sz w:val="23"/>
+          <w:szCs w:val="23"/>
+        </w:rPr>
+        <w:tab/>
+        <w:t>&lt;</w:t>
+      </w:r>
+      <w:hyperlink r:id="rId9" w:history="1">
+        <w:r>
+          <w:rPr>
+            <w:rStyle w:val="Hyperlink"/>
+            <w:sz w:val="23"/>
+            <w:szCs w:val="23"/>
+          </w:rPr>
+          <w:t>https://nwflug.org</w:t>
+        </w:r>
+      </w:hyperlink>
+      <w:r>
+        <w:rPr>
+          <w:sz w:val="23"/>
+          <w:szCs w:val="23"/>
+        </w:rPr>
+        <w:t>&gt;</w:t>
+      </w:r>
+      <w:r>
+        <w:rPr>
+          <w:sz w:val="23"/>
+          <w:szCs w:val="23"/>
+        </w:rPr>
+        <w:tab/>
+        <w:t>[Northwest Florida Linux User Group]</w:t>
+      </w:r>
+    </w:p>
+    <w:p>
+      <w:pPr>
+        <w:tabs>
+          <w:tab w:val="left" w:pos="360"/>
+          <w:tab w:val="left" w:pos="6120"/>
+        </w:tabs>
+        <w:spacing w:after="0"/>
+        <w:rPr>
+          <w:sz w:val="23"/>
+          <w:szCs w:val="23"/>
+        </w:rPr>
+      </w:pPr>
+      <w:r>
+        <w:rPr>
+          <w:sz w:val="23"/>
+          <w:szCs w:val="23"/>
+        </w:rPr>
+        <w:tab/>
+        <w:t>&lt;</w:t>
+      </w:r>
+      <w:hyperlink r:id="rId10" w:history="1">
+        <w:r>
+          <w:rPr>
+            <w:rStyle w:val="Hyperlink"/>
+            <w:sz w:val="23"/>
+            <w:szCs w:val="23"/>
+          </w:rPr>
+          <w:t>https://github.com/tbrowder</w:t>
+        </w:r>
+      </w:hyperlink>
+      <w:r>
+        <w:rPr>
+          <w:sz w:val="23"/>
+          <w:szCs w:val="23"/>
+        </w:rPr>
+        <w:t>&gt;</w:t>
+      </w:r>
+      <w:r>
+        <w:rPr>
+          <w:sz w:val="23"/>
+          <w:szCs w:val="23"/>
+        </w:rPr>
+        <w:tab/>
+        <w:t>[Tom's Github Repository]</w:t>
+      </w:r>
+    </w:p>
+    <w:p>
+      <w:pPr>
+        <w:tabs>
+          <w:tab w:val="left" w:pos="360"/>
+          <w:tab w:val="left" w:pos="6120"/>
+        </w:tabs>
+        <w:spacing w:after="0"/>
+        <w:rPr>
+          <w:sz w:val="23"/>
+          <w:szCs w:val="23"/>
+        </w:rPr>
+      </w:pPr>
+      <w:r>
+        <w:rPr>
+          <w:sz w:val="23"/>
+          <w:szCs w:val="23"/>
+        </w:rPr>
+        <w:tab/>
+        <w:t>&lt;</w:t>
+      </w:r>
+      <w:hyperlink r:id="rId11" w:history="1">
+        <w:r>
+          <w:rPr>
+            <w:rStyle w:val="Hyperlink"/>
+            <w:sz w:val="23"/>
+            <w:szCs w:val="23"/>
+          </w:rPr>
+          <w:t>https://www.linuxfoundation.org/</w:t>
+        </w:r>
+      </w:hyperlink>
+      <w:r>
+        <w:rPr>
+          <w:sz w:val="23"/>
+          <w:szCs w:val="23"/>
+        </w:rPr>
+        <w:t>&gt;</w:t>
+      </w:r>
+      <w:r>
+        <w:rPr>
+          <w:sz w:val="23"/>
+          <w:szCs w:val="23"/>
+        </w:rPr>
+        <w:tab/>
+        <w:t>[Linux Foundation]</w:t>
+      </w:r>
+    </w:p>
+    <w:p>
+      <w:pPr>
+        <w:tabs>
+          <w:tab w:val="left" w:pos="360"/>
+          <w:tab w:val="left" w:pos="6120"/>
+        </w:tabs>
+        <w:spacing w:after="0"/>
+        <w:rPr>
+          <w:sz w:val="23"/>
+          <w:szCs w:val="23"/>
+        </w:rPr>
+      </w:pPr>
+    </w:p>
+    <w:p>
+      <w:pPr>
+        <w:tabs>
+          <w:tab w:val="left" w:pos="360"/>
+          <w:tab w:val="left" w:pos="6120"/>
+        </w:tabs>
+        <w:spacing w:after="0"/>
+        <w:rPr>
+          <w:sz w:val="23"/>
+          <w:szCs w:val="23"/>
+        </w:rPr>
+      </w:pPr>
+    </w:p>
+    <w:p>
+      <w:pPr>
+        <w:spacing w:after="0"/>
+        <w:rPr>
+          <w:sz w:val="23"/>
+          <w:szCs w:val="23"/>
+          <w:u w:val="single"/>
+        </w:rPr>
+      </w:pPr>
+      <w:r>
+        <w:rPr>
+          <w:b/>
+          <w:sz w:val="23"/>
+          <w:szCs w:val="23"/>
+          <w:u w:val="single"/>
+        </w:rPr>
+        <w:t>Tom Browder</w:t>
+      </w:r>
+      <w:r>
+        <w:rPr>
+          <w:sz w:val="23"/>
+          <w:szCs w:val="23"/>
+          <w:u w:val="single"/>
+        </w:rPr>
+        <w:t xml:space="preserve"> &lt;</w:t>
+      </w:r>
+      <w:r>
+        <w:rPr>
+          <w:sz w:val="23"/>
+          <w:szCs w:val="23"/>
+          <w:u w:val="single"/>
+        </w:rPr>
+        <w:t>tom.browder@gmail.com</w:t>
+      </w:r>
+      <w:r>
+        <w:rPr>
+          <w:sz w:val="23"/>
+          <w:szCs w:val="23"/>
+          <w:u w:val="single"/>
+        </w:rPr>
+        <w:t>&gt;, Computer Tech 201</w:t>
+      </w:r>
+      <w:r>
+        <w:rPr>
+          <w:sz w:val="23"/>
+          <w:szCs w:val="23"/>
+          <w:u w:val="single"/>
+        </w:rPr>
+        <w:t>8</w:t>
+      </w:r>
+      <w:r>
+        <w:rPr>
+          <w:sz w:val="23"/>
+          <w:szCs w:val="23"/>
+          <w:u w:val="single"/>
+        </w:rPr>
+        <w:t>, 201</w:t>
+      </w:r>
+      <w:r>
+        <w:rPr>
+          <w:sz w:val="23"/>
+          <w:szCs w:val="23"/>
+          <w:u w:val="single"/>
+        </w:rPr>
+        <w:t>8</w:t>
+      </w:r>
+      <w:r>
+        <w:rPr>
+          <w:sz w:val="23"/>
+          <w:szCs w:val="23"/>
+          <w:u w:val="single"/>
+        </w:rPr>
+        <w:t>-01-</w:t>
+      </w:r>
+      <w:r>
+        <w:rPr>
+          <w:sz w:val="23"/>
+          <w:szCs w:val="23"/>
+          <w:u w:val="single"/>
+        </w:rPr>
+        <w:t>27</w:t>
+      </w:r>
+      <w:r>
+        <w:rPr>
+          <w:sz w:val="23"/>
+          <w:szCs w:val="23"/>
+          <w:u w:val="single"/>
+        </w:rPr>
+        <w:t>, NWFSC</w:t>
+      </w:r>
+    </w:p>
+    <w:p>
+      <w:pPr>
+        <w:tabs>
+          <w:tab w:val="left" w:pos="360"/>
+          <w:tab w:val="left" w:pos="6120"/>
+        </w:tabs>
+        <w:spacing w:after="0"/>
+        <w:rPr>
+          <w:sz w:val="23"/>
+          <w:szCs w:val="23"/>
+        </w:rPr>
+      </w:pPr>
+      <w:r>
+        <w:rPr>
+          <w:b/>
+          <w:sz w:val="23"/>
+          <w:szCs w:val="23"/>
+        </w:rPr>
+        <w:tab/>
+        <w:t>Sessions</w:t>
+      </w:r>
+      <w:r>
+        <w:rPr>
+          <w:sz w:val="23"/>
+          <w:szCs w:val="23"/>
+        </w:rPr>
+        <w:t xml:space="preserve">: 0900, </w:t>
+      </w:r>
+      <w:r>
+        <w:rPr>
+          <w:b/>
+          <w:sz w:val="23"/>
+          <w:szCs w:val="23"/>
+        </w:rPr>
+        <w:t>FOSSS</w:t>
+      </w:r>
+      <w:r>
+        <w:rPr>
+          <w:sz w:val="23"/>
+          <w:szCs w:val="23"/>
+        </w:rPr>
+        <w:t xml:space="preserve">; </w:t>
+      </w:r>
+      <w:r>
+        <w:rPr>
+          <w:sz w:val="23"/>
+          <w:szCs w:val="23"/>
+        </w:rPr>
+        <w:t xml:space="preserve">1000, </w:t>
+      </w:r>
+      <w:r>
+        <w:rPr>
+          <w:b/>
+          <w:sz w:val="23"/>
+          <w:szCs w:val="23"/>
+        </w:rPr>
+        <w:t>Linux Tool Box</w:t>
+      </w:r>
+      <w:r>
+        <w:rPr>
+          <w:sz w:val="23"/>
+          <w:szCs w:val="23"/>
+        </w:rPr>
+        <w:t xml:space="preserve">; 1100, </w:t>
+      </w:r>
+      <w:r>
+        <w:rPr>
+          <w:b/>
+          <w:sz w:val="23"/>
+          <w:szCs w:val="23"/>
+        </w:rPr>
+        <w:t>FOSS Resume</w:t>
+      </w:r>
+      <w:r>
+        <w:rPr>
+          <w:sz w:val="23"/>
+          <w:szCs w:val="23"/>
+        </w:rPr>
+        <w:t xml:space="preserve">; After lunch, </w:t>
+      </w:r>
+      <w:r>
+        <w:rPr>
+          <w:b/>
+          <w:sz w:val="23"/>
+          <w:szCs w:val="23"/>
+        </w:rPr>
+        <w:t>Linux Q&amp;A</w:t>
+      </w:r>
+    </w:p>
+    <w:p>
+      <w:pPr>
+        <w:tabs>
+          <w:tab w:val="left" w:pos="360"/>
+          <w:tab w:val="left" w:pos="6120"/>
+        </w:tabs>
+        <w:spacing w:after="0"/>
+        <w:rPr>
+          <w:sz w:val="23"/>
+          <w:szCs w:val="23"/>
+        </w:rPr>
+      </w:pPr>
+      <w:r>
+        <w:rPr>
+          <w:sz w:val="23"/>
+          <w:szCs w:val="23"/>
+        </w:rPr>
+        <w:tab/>
+        <w:t>&lt;</w:t>
+      </w:r>
+      <w:hyperlink r:id="rId12" w:history="1">
+        <w:r>
+          <w:rPr>
+            <w:rStyle w:val="Hyperlink"/>
+            <w:sz w:val="23"/>
+            <w:szCs w:val="23"/>
+          </w:rPr>
+          <w:t>https://computertechnwf.org/2018/sessions/</w:t>
+        </w:r>
+      </w:hyperlink>
+      <w:r>
+        <w:rPr>
+          <w:sz w:val="23"/>
+          <w:szCs w:val="23"/>
+        </w:rPr>
+        <w:t>&gt;</w:t>
+      </w:r>
+      <w:r>
+        <w:rPr>
+          <w:sz w:val="23"/>
+          <w:szCs w:val="23"/>
+        </w:rPr>
+        <w:tab/>
+        <w:t>[slides, handouts, resources]</w:t>
+      </w:r>
+    </w:p>
+    <w:p>
+      <w:pPr>
+        <w:tabs>
+          <w:tab w:val="left" w:pos="360"/>
+          <w:tab w:val="left" w:pos="6120"/>
+        </w:tabs>
+        <w:spacing w:after="0"/>
+        <w:rPr>
+          <w:sz w:val="23"/>
+          <w:szCs w:val="23"/>
+        </w:rPr>
+      </w:pPr>
+      <w:r>
+        <w:rPr>
+          <w:sz w:val="23"/>
+          <w:szCs w:val="23"/>
+        </w:rPr>
+        <w:tab/>
+        <w:t>&lt;</w:t>
+      </w:r>
+      <w:hyperlink r:id="rId13" w:history="1">
+        <w:r>
+          <w:rPr>
+            <w:rStyle w:val="Hyperlink"/>
+            <w:sz w:val="23"/>
+            <w:szCs w:val="23"/>
+          </w:rPr>
+          <w:t>https://nwflug.org</w:t>
+        </w:r>
+      </w:hyperlink>
+      <w:r>
+        <w:rPr>
+          <w:sz w:val="23"/>
+          <w:szCs w:val="23"/>
+        </w:rPr>
+        <w:t>&gt;</w:t>
+      </w:r>
+      <w:r>
+        <w:rPr>
+          <w:sz w:val="23"/>
+          <w:szCs w:val="23"/>
+        </w:rPr>
+        <w:tab/>
+        <w:t>[Northwest Florida Linux User Group]</w:t>
+      </w:r>
+    </w:p>
+    <w:p>
+      <w:pPr>
+        <w:tabs>
+          <w:tab w:val="left" w:pos="360"/>
+          <w:tab w:val="left" w:pos="6120"/>
+        </w:tabs>
+        <w:spacing w:after="0"/>
+        <w:rPr>
+          <w:sz w:val="23"/>
+          <w:szCs w:val="23"/>
+        </w:rPr>
+      </w:pPr>
+      <w:r>
+        <w:rPr>
+          <w:sz w:val="23"/>
+          <w:szCs w:val="23"/>
+        </w:rPr>
+        <w:tab/>
+        <w:t>&lt;</w:t>
+      </w:r>
+      <w:hyperlink r:id="rId14" w:history="1">
+        <w:r>
+          <w:rPr>
+            <w:rStyle w:val="Hyperlink"/>
+            <w:sz w:val="23"/>
+            <w:szCs w:val="23"/>
+          </w:rPr>
+          <w:t>https://github.com/tbrowder</w:t>
+        </w:r>
+      </w:hyperlink>
+      <w:r>
+        <w:rPr>
+          <w:sz w:val="23"/>
+          <w:szCs w:val="23"/>
+        </w:rPr>
+        <w:t>&gt;</w:t>
+      </w:r>
+      <w:r>
+        <w:rPr>
+          <w:sz w:val="23"/>
+          <w:szCs w:val="23"/>
+        </w:rPr>
+        <w:tab/>
+        <w:t>[Tom's Github Repository]</w:t>
+      </w:r>
+    </w:p>
+    <w:p>
+      <w:pPr>
+        <w:tabs>
+          <w:tab w:val="left" w:pos="360"/>
+          <w:tab w:val="left" w:pos="6120"/>
+        </w:tabs>
+        <w:spacing w:after="0"/>
+        <w:rPr>
+          <w:sz w:val="23"/>
+          <w:szCs w:val="23"/>
+        </w:rPr>
+      </w:pPr>
+      <w:r>
+        <w:rPr>
+          <w:sz w:val="23"/>
+          <w:szCs w:val="23"/>
+        </w:rPr>
+        <w:tab/>
+        <w:t>&lt;</w:t>
+      </w:r>
+      <w:hyperlink r:id="rId15" w:history="1">
+        <w:r>
+          <w:rPr>
+            <w:rStyle w:val="Hyperlink"/>
+            <w:sz w:val="23"/>
+            <w:szCs w:val="23"/>
+          </w:rPr>
+          <w:t>https://www.linuxfoundation.org/</w:t>
+        </w:r>
+      </w:hyperlink>
+      <w:r>
+        <w:rPr>
+          <w:sz w:val="23"/>
+          <w:szCs w:val="23"/>
+        </w:rPr>
+        <w:t>&gt;</w:t>
+      </w:r>
+      <w:r>
+        <w:rPr>
+          <w:sz w:val="23"/>
+          <w:szCs w:val="23"/>
+        </w:rPr>
+        <w:tab/>
+        <w:t>[Linux Foundation]</w:t>
+      </w:r>
+    </w:p>
+    <w:p>
+      <w:pPr>
+        <w:tabs>
+          <w:tab w:val="left" w:pos="360"/>
+          <w:tab w:val="left" w:pos="6120"/>
+        </w:tabs>
+        <w:spacing w:after="0"/>
+        <w:rPr>
+          <w:sz w:val="23"/>
+          <w:szCs w:val="23"/>
+        </w:rPr>
+      </w:pPr>
+    </w:p>
+    <w:p>
+      <w:pPr>
+        <w:tabs>
+          <w:tab w:val="left" w:pos="360"/>
+          <w:tab w:val="left" w:pos="6120"/>
+        </w:tabs>
+        <w:spacing w:after="0"/>
+        <w:rPr>
+          <w:sz w:val="23"/>
+          <w:szCs w:val="23"/>
+        </w:rPr>
+      </w:pPr>
+    </w:p>
+    <w:p>
+      <w:pPr>
+        <w:spacing w:after="0"/>
+        <w:rPr>
+          <w:sz w:val="23"/>
+          <w:szCs w:val="23"/>
+          <w:u w:val="single"/>
+        </w:rPr>
+      </w:pPr>
+      <w:r>
+        <w:rPr>
+          <w:b/>
+          <w:sz w:val="23"/>
+          <w:szCs w:val="23"/>
+          <w:u w:val="single"/>
+        </w:rPr>
+        <w:t>Tom Browder</w:t>
+      </w:r>
+      <w:r>
+        <w:rPr>
+          <w:sz w:val="23"/>
+          <w:szCs w:val="23"/>
+          <w:u w:val="single"/>
+        </w:rPr>
+        <w:t xml:space="preserve"> &lt;</w:t>
+      </w:r>
+      <w:r>
+        <w:rPr>
+          <w:sz w:val="23"/>
+          <w:szCs w:val="23"/>
+          <w:u w:val="single"/>
+        </w:rPr>
+        <w:t>tom.browder@gmail.com</w:t>
+      </w:r>
+      <w:r>
+        <w:rPr>
+          <w:sz w:val="23"/>
+          <w:szCs w:val="23"/>
+          <w:u w:val="single"/>
+        </w:rPr>
+        <w:t>&gt;, Computer Tech 201</w:t>
+      </w:r>
+      <w:r>
+        <w:rPr>
+          <w:sz w:val="23"/>
+          <w:szCs w:val="23"/>
+          <w:u w:val="single"/>
+        </w:rPr>
+        <w:t>8</w:t>
+      </w:r>
+      <w:r>
+        <w:rPr>
+          <w:sz w:val="23"/>
+          <w:szCs w:val="23"/>
+          <w:u w:val="single"/>
+        </w:rPr>
+        <w:t>, 201</w:t>
+      </w:r>
+      <w:r>
+        <w:rPr>
+          <w:sz w:val="23"/>
+          <w:szCs w:val="23"/>
+          <w:u w:val="single"/>
+        </w:rPr>
+        <w:t>8</w:t>
+      </w:r>
+      <w:r>
+        <w:rPr>
+          <w:sz w:val="23"/>
+          <w:szCs w:val="23"/>
+          <w:u w:val="single"/>
+        </w:rPr>
+        <w:t>-01-</w:t>
+      </w:r>
+      <w:r>
+        <w:rPr>
+          <w:sz w:val="23"/>
+          <w:szCs w:val="23"/>
+          <w:u w:val="single"/>
+        </w:rPr>
+        <w:t>27</w:t>
+      </w:r>
+      <w:r>
+        <w:rPr>
+          <w:sz w:val="23"/>
+          <w:szCs w:val="23"/>
+          <w:u w:val="single"/>
+        </w:rPr>
+        <w:t>, NWFSC</w:t>
+      </w:r>
+    </w:p>
+    <w:p>
+      <w:pPr>
+        <w:tabs>
+          <w:tab w:val="left" w:pos="360"/>
+          <w:tab w:val="left" w:pos="6120"/>
+        </w:tabs>
+        <w:spacing w:after="0"/>
+        <w:rPr>
+          <w:sz w:val="23"/>
+          <w:szCs w:val="23"/>
+        </w:rPr>
+      </w:pPr>
+      <w:r>
+        <w:rPr>
+          <w:b/>
+          <w:sz w:val="23"/>
+          <w:szCs w:val="23"/>
+        </w:rPr>
+        <w:tab/>
+        <w:t>Sessions</w:t>
+      </w:r>
+      <w:r>
+        <w:rPr>
+          <w:sz w:val="23"/>
+          <w:szCs w:val="23"/>
+        </w:rPr>
+        <w:t xml:space="preserve">: 0900, </w:t>
+      </w:r>
+      <w:r>
+        <w:rPr>
+          <w:b/>
+          <w:sz w:val="23"/>
+          <w:szCs w:val="23"/>
+        </w:rPr>
+        <w:t>FOSSS</w:t>
+      </w:r>
+      <w:r>
+        <w:rPr>
+          <w:sz w:val="23"/>
+          <w:szCs w:val="23"/>
+        </w:rPr>
+        <w:t xml:space="preserve">; </w:t>
+      </w:r>
+      <w:r>
+        <w:rPr>
+          <w:sz w:val="23"/>
+          <w:szCs w:val="23"/>
+        </w:rPr>
+        <w:t xml:space="preserve">1000, </w:t>
+      </w:r>
+      <w:r>
+        <w:rPr>
+          <w:b/>
+          <w:sz w:val="23"/>
+          <w:szCs w:val="23"/>
+        </w:rPr>
+        <w:t>Linux Tool Box</w:t>
+      </w:r>
+      <w:r>
+        <w:rPr>
+          <w:sz w:val="23"/>
+          <w:szCs w:val="23"/>
+        </w:rPr>
+        <w:t xml:space="preserve">; 1100, </w:t>
+      </w:r>
+      <w:r>
+        <w:rPr>
+          <w:b/>
+          <w:sz w:val="23"/>
+          <w:szCs w:val="23"/>
+        </w:rPr>
+        <w:t>FOSS Resume</w:t>
+      </w:r>
+      <w:r>
+        <w:rPr>
+          <w:sz w:val="23"/>
+          <w:szCs w:val="23"/>
+        </w:rPr>
+        <w:t xml:space="preserve">; After lunch, </w:t>
+      </w:r>
+      <w:r>
+        <w:rPr>
+          <w:b/>
+          <w:sz w:val="23"/>
+          <w:szCs w:val="23"/>
+        </w:rPr>
+        <w:t>Linux Q&amp;A</w:t>
+      </w:r>
+    </w:p>
+    <w:p>
+      <w:pPr>
+        <w:tabs>
+          <w:tab w:val="left" w:pos="360"/>
+          <w:tab w:val="left" w:pos="6120"/>
+        </w:tabs>
+        <w:spacing w:after="0"/>
+        <w:rPr>
+          <w:sz w:val="23"/>
+          <w:szCs w:val="23"/>
+        </w:rPr>
+      </w:pPr>
+      <w:r>
+        <w:rPr>
+          <w:sz w:val="23"/>
+          <w:szCs w:val="23"/>
+        </w:rPr>
+        <w:tab/>
+        <w:t>&lt;</w:t>
+      </w:r>
+      <w:hyperlink r:id="rId16" w:history="1">
+        <w:r>
+          <w:rPr>
+            <w:rStyle w:val="Hyperlink"/>
+            <w:sz w:val="23"/>
+            <w:szCs w:val="23"/>
+          </w:rPr>
+          <w:t>https://computertechnwf.org/2018/sessions/</w:t>
+        </w:r>
+      </w:hyperlink>
+      <w:r>
+        <w:rPr>
+          <w:sz w:val="23"/>
+          <w:szCs w:val="23"/>
+        </w:rPr>
+        <w:t>&gt;</w:t>
+      </w:r>
+      <w:r>
+        <w:rPr>
+          <w:sz w:val="23"/>
+          <w:szCs w:val="23"/>
+        </w:rPr>
+        <w:tab/>
+        <w:t>[slides, handouts, resources]</w:t>
+      </w:r>
+    </w:p>
+    <w:p>
+      <w:pPr>
+        <w:tabs>
+          <w:tab w:val="left" w:pos="360"/>
+          <w:tab w:val="left" w:pos="6120"/>
+        </w:tabs>
+        <w:spacing w:after="0"/>
+        <w:rPr>
+          <w:sz w:val="23"/>
+          <w:szCs w:val="23"/>
+        </w:rPr>
+      </w:pPr>
+      <w:r>
+        <w:rPr>
+          <w:sz w:val="23"/>
+          <w:szCs w:val="23"/>
+        </w:rPr>
+        <w:tab/>
+        <w:t>&lt;</w:t>
+      </w:r>
+      <w:hyperlink r:id="rId17" w:history="1">
+        <w:r>
+          <w:rPr>
+            <w:rStyle w:val="Hyperlink"/>
+            <w:sz w:val="23"/>
+            <w:szCs w:val="23"/>
+          </w:rPr>
+          <w:t>https://nwflug.org</w:t>
+        </w:r>
+      </w:hyperlink>
+      <w:r>
+        <w:rPr>
+          <w:sz w:val="23"/>
+          <w:szCs w:val="23"/>
+        </w:rPr>
+        <w:t>&gt;</w:t>
+      </w:r>
+      <w:r>
+        <w:rPr>
+          <w:sz w:val="23"/>
+          <w:szCs w:val="23"/>
+        </w:rPr>
+        <w:tab/>
+        <w:t>[Northwest Florida Linux User Group]</w:t>
+      </w:r>
+    </w:p>
+    <w:p>
+      <w:pPr>
+        <w:tabs>
+          <w:tab w:val="left" w:pos="360"/>
+          <w:tab w:val="left" w:pos="6120"/>
+        </w:tabs>
+        <w:spacing w:after="0"/>
+        <w:rPr>
+          <w:sz w:val="23"/>
+          <w:szCs w:val="23"/>
+        </w:rPr>
+      </w:pPr>
+      <w:r>
+        <w:rPr>
+          <w:sz w:val="23"/>
+          <w:szCs w:val="23"/>
+        </w:rPr>
+        <w:tab/>
+        <w:t>&lt;</w:t>
+      </w:r>
+      <w:hyperlink r:id="rId18" w:history="1">
+        <w:r>
+          <w:rPr>
+            <w:rStyle w:val="Hyperlink"/>
+            <w:sz w:val="23"/>
+            <w:szCs w:val="23"/>
+          </w:rPr>
+          <w:t>https://github.com/tbrowder</w:t>
+        </w:r>
+      </w:hyperlink>
+      <w:r>
+        <w:rPr>
+          <w:sz w:val="23"/>
+          <w:szCs w:val="23"/>
+        </w:rPr>
+        <w:t>&gt;</w:t>
+      </w:r>
+      <w:r>
+        <w:rPr>
+          <w:sz w:val="23"/>
+          <w:szCs w:val="23"/>
+        </w:rPr>
+        <w:tab/>
+        <w:t>[Tom's Github Repository]</w:t>
+      </w:r>
+    </w:p>
+    <w:p>
+      <w:pPr>
+        <w:tabs>
+          <w:tab w:val="left" w:pos="360"/>
+          <w:tab w:val="left" w:pos="6120"/>
+        </w:tabs>
+        <w:spacing w:after="0"/>
+        <w:rPr>
+          <w:sz w:val="23"/>
+          <w:szCs w:val="23"/>
+        </w:rPr>
+      </w:pPr>
+      <w:r>
+        <w:rPr>
+          <w:sz w:val="23"/>
+          <w:szCs w:val="23"/>
+        </w:rPr>
+        <w:tab/>
+        <w:t>&lt;</w:t>
+      </w:r>
+      <w:hyperlink r:id="rId19" w:history="1">
+        <w:r>
+          <w:rPr>
+            <w:rStyle w:val="Hyperlink"/>
+            <w:sz w:val="23"/>
+            <w:szCs w:val="23"/>
+          </w:rPr>
+          <w:t>https://www.linuxfoundation.org/</w:t>
+        </w:r>
+      </w:hyperlink>
+      <w:r>
+        <w:rPr>
+          <w:sz w:val="23"/>
+          <w:szCs w:val="23"/>
+        </w:rPr>
+        <w:t>&gt;</w:t>
+      </w:r>
+      <w:r>
+        <w:rPr>
+          <w:sz w:val="23"/>
+          <w:szCs w:val="23"/>
+        </w:rPr>
+        <w:tab/>
+        <w:t>[Linux Foundation]</w:t>
+      </w:r>
+    </w:p>
+    <w:p>
+      <w:pPr>
+        <w:tabs>
+          <w:tab w:val="left" w:pos="360"/>
+          <w:tab w:val="left" w:pos="6120"/>
+        </w:tabs>
+        <w:spacing w:after="0"/>
+        <w:rPr>
+          <w:sz w:val="23"/>
+          <w:szCs w:val="23"/>
+        </w:rPr>
+      </w:pPr>
+    </w:p>
+    <w:p>
+      <w:pPr>
+        <w:tabs>
+          <w:tab w:val="left" w:pos="360"/>
+          <w:tab w:val="left" w:pos="6120"/>
+        </w:tabs>
+        <w:spacing w:after="0"/>
+        <w:rPr>
+          <w:sz w:val="23"/>
+          <w:szCs w:val="23"/>
+        </w:rPr>
+      </w:pPr>
+    </w:p>
+    <w:p>
+      <w:pPr>
+        <w:spacing w:after="0"/>
+        <w:rPr>
+          <w:sz w:val="23"/>
+          <w:szCs w:val="23"/>
+          <w:u w:val="single"/>
+        </w:rPr>
+      </w:pPr>
+      <w:r>
+        <w:rPr>
+          <w:b/>
+          <w:sz w:val="23"/>
+          <w:szCs w:val="23"/>
+          <w:u w:val="single"/>
+        </w:rPr>
+        <w:t>Tom Browder</w:t>
+      </w:r>
+      <w:r>
+        <w:rPr>
+          <w:sz w:val="23"/>
+          <w:szCs w:val="23"/>
+          <w:u w:val="single"/>
+        </w:rPr>
+        <w:t xml:space="preserve"> &lt;</w:t>
+      </w:r>
+      <w:r>
+        <w:rPr>
+          <w:sz w:val="23"/>
+          <w:szCs w:val="23"/>
+          <w:u w:val="single"/>
+        </w:rPr>
+        <w:t>tom.browder@gmail.com</w:t>
+      </w:r>
+      <w:r>
+        <w:rPr>
+          <w:sz w:val="23"/>
+          <w:szCs w:val="23"/>
+          <w:u w:val="single"/>
+        </w:rPr>
+        <w:t>&gt;, Computer Tech 201</w:t>
+      </w:r>
+      <w:r>
+        <w:rPr>
+          <w:sz w:val="23"/>
+          <w:szCs w:val="23"/>
+          <w:u w:val="single"/>
+        </w:rPr>
+        <w:t>8</w:t>
+      </w:r>
+      <w:r>
+        <w:rPr>
+          <w:sz w:val="23"/>
+          <w:szCs w:val="23"/>
+          <w:u w:val="single"/>
+        </w:rPr>
+        <w:t>, 201</w:t>
+      </w:r>
+      <w:r>
+        <w:rPr>
+          <w:sz w:val="23"/>
+          <w:szCs w:val="23"/>
+          <w:u w:val="single"/>
+        </w:rPr>
+        <w:t>8</w:t>
+      </w:r>
+      <w:r>
+        <w:rPr>
+          <w:sz w:val="23"/>
+          <w:szCs w:val="23"/>
+          <w:u w:val="single"/>
+        </w:rPr>
+        <w:t>-01-</w:t>
+      </w:r>
+      <w:r>
+        <w:rPr>
+          <w:sz w:val="23"/>
+          <w:szCs w:val="23"/>
+          <w:u w:val="single"/>
+        </w:rPr>
+        <w:t>27</w:t>
+      </w:r>
+      <w:r>
+        <w:rPr>
+          <w:sz w:val="23"/>
+          <w:szCs w:val="23"/>
+          <w:u w:val="single"/>
+        </w:rPr>
+        <w:t>, NWFSC</w:t>
+      </w:r>
+    </w:p>
+    <w:p>
+      <w:pPr>
+        <w:tabs>
+          <w:tab w:val="left" w:pos="360"/>
+          <w:tab w:val="left" w:pos="6120"/>
+        </w:tabs>
+        <w:spacing w:after="0"/>
+        <w:rPr>
+          <w:sz w:val="23"/>
+          <w:szCs w:val="23"/>
+        </w:rPr>
+      </w:pPr>
+      <w:r>
+        <w:rPr>
+          <w:b/>
+          <w:sz w:val="23"/>
+          <w:szCs w:val="23"/>
+        </w:rPr>
+        <w:tab/>
+        <w:t>Sessions</w:t>
+      </w:r>
+      <w:r>
+        <w:rPr>
+          <w:sz w:val="23"/>
+          <w:szCs w:val="23"/>
+        </w:rPr>
+        <w:t xml:space="preserve">: 0900, </w:t>
+      </w:r>
+      <w:r>
+        <w:rPr>
+          <w:b/>
+          <w:sz w:val="23"/>
+          <w:szCs w:val="23"/>
+        </w:rPr>
+        <w:t>FOSSS</w:t>
+      </w:r>
+      <w:r>
+        <w:rPr>
+          <w:sz w:val="23"/>
+          <w:szCs w:val="23"/>
+        </w:rPr>
+        <w:t xml:space="preserve">; </w:t>
+      </w:r>
+      <w:r>
+        <w:rPr>
+          <w:sz w:val="23"/>
+          <w:szCs w:val="23"/>
+        </w:rPr>
+        <w:t xml:space="preserve">1000, </w:t>
+      </w:r>
+      <w:r>
+        <w:rPr>
+          <w:b/>
+          <w:sz w:val="23"/>
+          <w:szCs w:val="23"/>
+        </w:rPr>
+        <w:t>Linux Tool Box</w:t>
+      </w:r>
+      <w:r>
+        <w:rPr>
+          <w:sz w:val="23"/>
+          <w:szCs w:val="23"/>
+        </w:rPr>
+        <w:t xml:space="preserve">; 1100, </w:t>
+      </w:r>
+      <w:r>
+        <w:rPr>
+          <w:b/>
+          <w:sz w:val="23"/>
+          <w:szCs w:val="23"/>
+        </w:rPr>
+        <w:t>FOSS Resume</w:t>
+      </w:r>
+      <w:r>
+        <w:rPr>
+          <w:sz w:val="23"/>
+          <w:szCs w:val="23"/>
+        </w:rPr>
+        <w:t xml:space="preserve">; After lunch, </w:t>
+      </w:r>
+      <w:r>
+        <w:rPr>
+          <w:b/>
+          <w:sz w:val="23"/>
+          <w:szCs w:val="23"/>
+        </w:rPr>
+        <w:t>Linux Q&amp;A</w:t>
+      </w:r>
+    </w:p>
+    <w:p>
+      <w:pPr>
+        <w:tabs>
+          <w:tab w:val="left" w:pos="360"/>
+          <w:tab w:val="left" w:pos="6120"/>
+        </w:tabs>
+        <w:spacing w:after="0"/>
+        <w:rPr>
+          <w:sz w:val="23"/>
+          <w:szCs w:val="23"/>
+        </w:rPr>
+      </w:pPr>
+      <w:r>
+        <w:rPr>
+          <w:sz w:val="23"/>
+          <w:szCs w:val="23"/>
+        </w:rPr>
+        <w:tab/>
+        <w:t>&lt;</w:t>
+      </w:r>
+      <w:hyperlink r:id="rId20" w:history="1">
+        <w:r>
+          <w:rPr>
+            <w:rStyle w:val="Hyperlink"/>
+            <w:sz w:val="23"/>
+            <w:szCs w:val="23"/>
+          </w:rPr>
+          <w:t>https://computertechnwf.org/2018/sessions/</w:t>
+        </w:r>
+      </w:hyperlink>
+      <w:r>
+        <w:rPr>
+          <w:sz w:val="23"/>
+          <w:szCs w:val="23"/>
+        </w:rPr>
+        <w:t>&gt;</w:t>
+      </w:r>
+      <w:r>
+        <w:rPr>
+          <w:sz w:val="23"/>
+          <w:szCs w:val="23"/>
+        </w:rPr>
+        <w:tab/>
+        <w:t>[slides, handouts, resources]</w:t>
+      </w:r>
+    </w:p>
+    <w:p>
+      <w:pPr>
+        <w:tabs>
+          <w:tab w:val="left" w:pos="360"/>
+          <w:tab w:val="left" w:pos="6120"/>
+        </w:tabs>
+        <w:spacing w:after="0"/>
+        <w:rPr>
+          <w:sz w:val="23"/>
+          <w:szCs w:val="23"/>
+        </w:rPr>
+      </w:pPr>
+      <w:r>
+        <w:rPr>
+          <w:sz w:val="23"/>
+          <w:szCs w:val="23"/>
+        </w:rPr>
+        <w:tab/>
+        <w:t>&lt;</w:t>
+      </w:r>
+      <w:hyperlink r:id="rId21" w:history="1">
+        <w:r>
+          <w:rPr>
+            <w:rStyle w:val="Hyperlink"/>
+            <w:sz w:val="23"/>
+            <w:szCs w:val="23"/>
+          </w:rPr>
+          <w:t>https://nwflug.org</w:t>
+        </w:r>
+      </w:hyperlink>
+      <w:r>
+        <w:rPr>
+          <w:sz w:val="23"/>
+          <w:szCs w:val="23"/>
+        </w:rPr>
+        <w:t>&gt;</w:t>
+      </w:r>
+      <w:r>
+        <w:rPr>
+          <w:sz w:val="23"/>
+          <w:szCs w:val="23"/>
+        </w:rPr>
+        <w:tab/>
+        <w:t>[Northwest Florida Linux User Group]</w:t>
+      </w:r>
+    </w:p>
+    <w:p>
+      <w:pPr>
+        <w:tabs>
+          <w:tab w:val="left" w:pos="360"/>
+          <w:tab w:val="left" w:pos="6120"/>
+        </w:tabs>
+        <w:spacing w:after="0"/>
+        <w:rPr>
+          <w:sz w:val="23"/>
+          <w:szCs w:val="23"/>
+        </w:rPr>
+      </w:pPr>
+      <w:r>
+        <w:rPr>
+          <w:sz w:val="23"/>
+          <w:szCs w:val="23"/>
+        </w:rPr>
+        <w:tab/>
+        <w:t>&lt;</w:t>
+      </w:r>
+      <w:hyperlink r:id="rId22" w:history="1">
+        <w:r>
+          <w:rPr>
+            <w:rStyle w:val="Hyperlink"/>
+            <w:sz w:val="23"/>
+            <w:szCs w:val="23"/>
+          </w:rPr>
+          <w:t>https://github.com/tbrowder</w:t>
+        </w:r>
+      </w:hyperlink>
+      <w:r>
+        <w:rPr>
+          <w:sz w:val="23"/>
+          <w:szCs w:val="23"/>
+        </w:rPr>
+        <w:t>&gt;</w:t>
+      </w:r>
+      <w:r>
+        <w:rPr>
+          <w:sz w:val="23"/>
+          <w:szCs w:val="23"/>
+        </w:rPr>
+        <w:tab/>
+        <w:t>[Tom's Github Repository]</w:t>
+      </w:r>
+    </w:p>
+    <w:p>
+      <w:pPr>
+        <w:tabs>
+          <w:tab w:val="left" w:pos="360"/>
+          <w:tab w:val="left" w:pos="6120"/>
+        </w:tabs>
+        <w:spacing w:after="0"/>
+        <w:rPr>
+          <w:sz w:val="23"/>
+          <w:szCs w:val="23"/>
+        </w:rPr>
+      </w:pPr>
+      <w:r>
+        <w:rPr>
+          <w:sz w:val="23"/>
+          <w:szCs w:val="23"/>
+        </w:rPr>
+        <w:tab/>
+        <w:t>&lt;</w:t>
+      </w:r>
+      <w:hyperlink r:id="rId23" w:history="1">
+        <w:r>
+          <w:rPr>
+            <w:rStyle w:val="Hyperlink"/>
+            <w:sz w:val="23"/>
+            <w:szCs w:val="23"/>
+          </w:rPr>
+          <w:t>https://www.linuxfoundation.org/</w:t>
+        </w:r>
+      </w:hyperlink>
+      <w:r>
+        <w:rPr>
+          <w:sz w:val="23"/>
+          <w:szCs w:val="23"/>
+        </w:rPr>
+        <w:t>&gt;</w:t>
+      </w:r>
+      <w:r>
+        <w:rPr>
+          <w:sz w:val="23"/>
+          <w:szCs w:val="23"/>
+        </w:rPr>
+        <w:tab/>
+        <w:t>[Linux Foundation]</w:t>
+      </w:r>
+    </w:p>
+    <w:p>
+      <w:pPr>
+        <w:tabs>
+          <w:tab w:val="left" w:pos="360"/>
+          <w:tab w:val="left" w:pos="6120"/>
+        </w:tabs>
+        <w:spacing w:after="0"/>
+        <w:rPr>
+          <w:sz w:val="23"/>
+          <w:szCs w:val="23"/>
+        </w:rPr>
+      </w:pPr>
+    </w:p>
+    <w:p>
+      <w:pPr>
+        <w:tabs>
+          <w:tab w:val="left" w:pos="360"/>
+          <w:tab w:val="left" w:pos="6120"/>
+        </w:tabs>
+        <w:spacing w:after="0"/>
+        <w:rPr>
+          <w:sz w:val="23"/>
+          <w:szCs w:val="23"/>
+        </w:rPr>
+      </w:pPr>
+    </w:p>
+    <w:p>
+      <w:pPr>
+        <w:spacing w:after="0"/>
+        <w:rPr>
+          <w:sz w:val="23"/>
+          <w:szCs w:val="23"/>
+          <w:u w:val="single"/>
+        </w:rPr>
+      </w:pPr>
+      <w:r>
+        <w:rPr>
+          <w:b/>
+          <w:sz w:val="23"/>
+          <w:szCs w:val="23"/>
+          <w:u w:val="single"/>
+        </w:rPr>
+        <w:t>Tom Browder</w:t>
+      </w:r>
+      <w:r>
+        <w:rPr>
+          <w:sz w:val="23"/>
+          <w:szCs w:val="23"/>
+          <w:u w:val="single"/>
+        </w:rPr>
+        <w:t xml:space="preserve"> &lt;</w:t>
+      </w:r>
+      <w:r>
+        <w:rPr>
+          <w:sz w:val="23"/>
+          <w:szCs w:val="23"/>
+          <w:u w:val="single"/>
+        </w:rPr>
+        <w:t>tom.browder@gmail.com</w:t>
+      </w:r>
+      <w:r>
+        <w:rPr>
+          <w:sz w:val="23"/>
+          <w:szCs w:val="23"/>
+          <w:u w:val="single"/>
+        </w:rPr>
+        <w:t>&gt;, Computer Tech 201</w:t>
+      </w:r>
+      <w:r>
+        <w:rPr>
+          <w:sz w:val="23"/>
+          <w:szCs w:val="23"/>
+          <w:u w:val="single"/>
+        </w:rPr>
+        <w:t>8</w:t>
+      </w:r>
+      <w:r>
+        <w:rPr>
+          <w:sz w:val="23"/>
+          <w:szCs w:val="23"/>
+          <w:u w:val="single"/>
+        </w:rPr>
+        <w:t>, 201</w:t>
+      </w:r>
+      <w:r>
+        <w:rPr>
+          <w:sz w:val="23"/>
+          <w:szCs w:val="23"/>
+          <w:u w:val="single"/>
+        </w:rPr>
+        <w:t>8</w:t>
+      </w:r>
+      <w:r>
+        <w:rPr>
+          <w:sz w:val="23"/>
+          <w:szCs w:val="23"/>
+          <w:u w:val="single"/>
+        </w:rPr>
+        <w:t>-01-</w:t>
+      </w:r>
+      <w:r>
+        <w:rPr>
+          <w:sz w:val="23"/>
+          <w:szCs w:val="23"/>
+          <w:u w:val="single"/>
+        </w:rPr>
+        <w:t>27</w:t>
+      </w:r>
+      <w:r>
+        <w:rPr>
+          <w:sz w:val="23"/>
+          <w:szCs w:val="23"/>
+          <w:u w:val="single"/>
+        </w:rPr>
+        <w:t>, NWFSC</w:t>
+      </w:r>
+    </w:p>
+    <w:p>
+      <w:pPr>
+        <w:tabs>
+          <w:tab w:val="left" w:pos="360"/>
+          <w:tab w:val="left" w:pos="6120"/>
+        </w:tabs>
+        <w:spacing w:after="0"/>
+        <w:rPr>
+          <w:sz w:val="23"/>
+          <w:szCs w:val="23"/>
+        </w:rPr>
+      </w:pPr>
+      <w:r>
+        <w:rPr>
+          <w:b/>
+          <w:sz w:val="23"/>
+          <w:szCs w:val="23"/>
+        </w:rPr>
+        <w:tab/>
+        <w:t>Sessions</w:t>
+      </w:r>
+      <w:r>
+        <w:rPr>
+          <w:sz w:val="23"/>
+          <w:szCs w:val="23"/>
+        </w:rPr>
+        <w:t xml:space="preserve">: 0900, </w:t>
+      </w:r>
+      <w:r>
+        <w:rPr>
+          <w:b/>
+          <w:sz w:val="23"/>
+          <w:szCs w:val="23"/>
+        </w:rPr>
+        <w:t>FOSSS</w:t>
+      </w:r>
+      <w:r>
+        <w:rPr>
+          <w:sz w:val="23"/>
+          <w:szCs w:val="23"/>
+        </w:rPr>
+        <w:t xml:space="preserve">; </w:t>
+      </w:r>
+      <w:r>
+        <w:rPr>
+          <w:sz w:val="23"/>
+          <w:szCs w:val="23"/>
+        </w:rPr>
+        <w:t xml:space="preserve">1000, </w:t>
+      </w:r>
+      <w:r>
+        <w:rPr>
+          <w:b/>
+          <w:sz w:val="23"/>
+          <w:szCs w:val="23"/>
+        </w:rPr>
+        <w:t>Linux Tool Box</w:t>
+      </w:r>
+      <w:r>
+        <w:rPr>
+          <w:sz w:val="23"/>
+          <w:szCs w:val="23"/>
+        </w:rPr>
+        <w:t xml:space="preserve">; 1100, </w:t>
+      </w:r>
+      <w:r>
+        <w:rPr>
+          <w:b/>
+          <w:sz w:val="23"/>
+          <w:szCs w:val="23"/>
+        </w:rPr>
+        <w:t>FOSS Resume</w:t>
+      </w:r>
+      <w:r>
+        <w:rPr>
+          <w:sz w:val="23"/>
+          <w:szCs w:val="23"/>
+        </w:rPr>
+        <w:t xml:space="preserve">; After lunch, </w:t>
+      </w:r>
+      <w:r>
+        <w:rPr>
+          <w:b/>
+          <w:sz w:val="23"/>
+          <w:szCs w:val="23"/>
+        </w:rPr>
+        <w:t>Linux Q&amp;A</w:t>
+      </w:r>
+    </w:p>
+    <w:p>
+      <w:pPr>
+        <w:tabs>
+          <w:tab w:val="left" w:pos="360"/>
+          <w:tab w:val="left" w:pos="6120"/>
+        </w:tabs>
+        <w:spacing w:after="0"/>
+        <w:rPr>
+          <w:sz w:val="23"/>
+          <w:szCs w:val="23"/>
+        </w:rPr>
+      </w:pPr>
+      <w:r>
+        <w:rPr>
+          <w:sz w:val="23"/>
+          <w:szCs w:val="23"/>
+        </w:rPr>
+        <w:tab/>
+        <w:t>&lt;</w:t>
+      </w:r>
+      <w:hyperlink r:id="rId24" w:history="1">
+        <w:r>
+          <w:rPr>
+            <w:rStyle w:val="Hyperlink"/>
+            <w:sz w:val="23"/>
+            <w:szCs w:val="23"/>
+          </w:rPr>
+          <w:t>https://computertechnwf.org/2018/sessions/</w:t>
+        </w:r>
+      </w:hyperlink>
+      <w:r>
+        <w:rPr>
+          <w:sz w:val="23"/>
+          <w:szCs w:val="23"/>
+        </w:rPr>
+        <w:t>&gt;</w:t>
+      </w:r>
+      <w:r>
+        <w:rPr>
+          <w:sz w:val="23"/>
+          <w:szCs w:val="23"/>
+        </w:rPr>
+        <w:tab/>
+        <w:t>[slides, handouts, resources]</w:t>
+      </w:r>
+    </w:p>
+    <w:p>
+      <w:pPr>
+        <w:tabs>
+          <w:tab w:val="left" w:pos="360"/>
+          <w:tab w:val="left" w:pos="6120"/>
+        </w:tabs>
+        <w:spacing w:after="0"/>
+        <w:rPr>
+          <w:sz w:val="23"/>
+          <w:szCs w:val="23"/>
+        </w:rPr>
+      </w:pPr>
+      <w:r>
+        <w:rPr>
+          <w:sz w:val="23"/>
+          <w:szCs w:val="23"/>
+        </w:rPr>
+        <w:tab/>
+        <w:t>&lt;</w:t>
+      </w:r>
+      <w:hyperlink r:id="rId25" w:history="1">
+        <w:r>
+          <w:rPr>
+            <w:rStyle w:val="Hyperlink"/>
+            <w:sz w:val="23"/>
+            <w:szCs w:val="23"/>
+          </w:rPr>
+          <w:t>https://nwflug.org</w:t>
+        </w:r>
+      </w:hyperlink>
+      <w:r>
+        <w:rPr>
+          <w:sz w:val="23"/>
+          <w:szCs w:val="23"/>
+        </w:rPr>
+        <w:t>&gt;</w:t>
+      </w:r>
+      <w:r>
+        <w:rPr>
+          <w:sz w:val="23"/>
+          <w:szCs w:val="23"/>
+        </w:rPr>
+        <w:tab/>
+        <w:t>[Northwest Florida Linux User Group]</w:t>
+      </w:r>
+    </w:p>
+    <w:p>
+      <w:pPr>
+        <w:tabs>
+          <w:tab w:val="left" w:pos="360"/>
+          <w:tab w:val="left" w:pos="6120"/>
+        </w:tabs>
+        <w:spacing w:after="0"/>
+        <w:rPr>
+          <w:sz w:val="23"/>
+          <w:szCs w:val="23"/>
+        </w:rPr>
+      </w:pPr>
+      <w:r>
+        <w:rPr>
+          <w:sz w:val="23"/>
+          <w:szCs w:val="23"/>
+        </w:rPr>
+        <w:tab/>
+        <w:t>&lt;</w:t>
+      </w:r>
+      <w:hyperlink r:id="rId26" w:history="1">
+        <w:r>
+          <w:rPr>
+            <w:rStyle w:val="Hyperlink"/>
+            <w:sz w:val="23"/>
+            <w:szCs w:val="23"/>
+          </w:rPr>
+          <w:t>https://github.com/tbrowder</w:t>
+        </w:r>
+      </w:hyperlink>
+      <w:r>
+        <w:rPr>
+          <w:sz w:val="23"/>
+          <w:szCs w:val="23"/>
+        </w:rPr>
+        <w:t>&gt;</w:t>
+      </w:r>
+      <w:r>
+        <w:rPr>
+          <w:sz w:val="23"/>
+          <w:szCs w:val="23"/>
+        </w:rPr>
+        <w:tab/>
+        <w:t>[Tom's Github Repository]</w:t>
+      </w:r>
+    </w:p>
+    <w:p>
+      <w:pPr>
+        <w:tabs>
+          <w:tab w:val="left" w:pos="360"/>
+          <w:tab w:val="left" w:pos="6120"/>
+        </w:tabs>
+        <w:spacing w:after="0"/>
+        <w:rPr>
+          <w:sz w:val="23"/>
+          <w:szCs w:val="23"/>
+        </w:rPr>
+      </w:pPr>
+      <w:r>
+        <w:rPr>
+          <w:sz w:val="23"/>
+          <w:szCs w:val="23"/>
+        </w:rPr>
+        <w:tab/>
+        <w:t>&lt;</w:t>
+      </w:r>
+      <w:hyperlink r:id="rId27" w:history="1">
+        <w:r>
+          <w:rPr>
+            <w:rStyle w:val="Hyperlink"/>
+            <w:sz w:val="23"/>
+            <w:szCs w:val="23"/>
+          </w:rPr>
+          <w:t>https://www.linuxfoundation.org/</w:t>
+        </w:r>
+      </w:hyperlink>
+      <w:r>
+        <w:rPr>
+          <w:sz w:val="23"/>
+          <w:szCs w:val="23"/>
+        </w:rPr>
+        <w:t>&gt;</w:t>
+      </w:r>
+      <w:r>
+        <w:rPr>
+          <w:sz w:val="23"/>
+          <w:szCs w:val="23"/>
+        </w:rPr>
+        <w:tab/>
+        <w:t>[Linux Foundation]</w:t>
+      </w:r>
+      <w:bookmarkStart w:id="0" w:name="_GoBack"/>
+      <w:bookmarkEnd w:id="0"/>
     </w:p>
     <w:sectPr>
       <w:pgSz w:w="12240" w:h="15840"/>
@@ -575,6 +2511,7 @@
     <w:lsdException w:name="HTML Sample" w:semiHidden="1" w:unhideWhenUsed="1"/>
     <w:lsdException w:name="HTML Typewriter" w:semiHidden="1" w:unhideWhenUsed="1"/>
     <w:lsdException w:name="HTML Variable" w:semiHidden="1" w:unhideWhenUsed="1"/>
+    <w:lsdException w:name="Normal Table" w:semiHidden="1" w:unhideWhenUsed="1"/>
     <w:lsdException w:name="annotation subject" w:semiHidden="1" w:unhideWhenUsed="1"/>
     <w:lsdException w:name="No List" w:semiHidden="1" w:unhideWhenUsed="1"/>
     <w:lsdException w:name="Outline List 1" w:semiHidden="1" w:unhideWhenUsed="1"/>
@@ -621,8 +2558,10 @@
     <w:lsdException w:name="Table Subtle 2" w:semiHidden="1" w:unhideWhenUsed="1"/>
     <w:lsdException w:name="Table Web 1" w:semiHidden="1" w:unhideWhenUsed="1"/>
     <w:lsdException w:name="Table Web 2" w:semiHidden="1" w:unhideWhenUsed="1"/>
+    <w:lsdException w:name="Table Web 3" w:semiHidden="1" w:unhideWhenUsed="1"/>
     <w:lsdException w:name="Balloon Text" w:semiHidden="1" w:unhideWhenUsed="1"/>
     <w:lsdException w:name="Table Grid" w:uiPriority="59"/>
+    <w:lsdException w:name="Table Theme" w:semiHidden="1" w:unhideWhenUsed="1"/>
     <w:lsdException w:name="Placeholder Text" w:semiHidden="1"/>
     <w:lsdException w:name="No Spacing" w:uiPriority="1" w:qFormat="1"/>
     <w:lsdException w:name="Light Shading" w:uiPriority="60"/>

</xml_diff>